<commit_message>
I have learned today card, media object and table
</commit_message>
<xml_diff>
--- a/bootstrap-5 note.docx
+++ b/bootstrap-5 note.docx
@@ -15,13 +15,7 @@
         <w:rPr>
           <w:color w:val="C9211E"/>
         </w:rPr>
-        <w:t xml:space="preserve">Bootstrap 5 </w:t>
-      </w:r>
-      <w:r>
-        <w:rPr>
-          <w:color w:val="C9211E"/>
-        </w:rPr>
-        <w:t>(From Anisul Islam)</w:t>
+        <w:t>Bootstrap 5 (From Anisul Islam)</w:t>
       </w:r>
     </w:p>
     <w:p>
@@ -61,19 +55,7 @@
         <w:rPr>
           <w:sz w:val="36"/>
         </w:rPr>
-        <w:t>.navbar , .navbar-nav , .navbar-expand-sm / md / lg (for show</w:t>
-      </w:r>
-      <w:r>
-        <w:rPr>
-          <w:sz w:val="36"/>
-        </w:rPr>
-        <w:t>ing</w:t>
-      </w:r>
-      <w:r>
-        <w:rPr>
-          <w:sz w:val="36"/>
-        </w:rPr>
-        <w:t xml:space="preserve"> item horizontally)</w:t>
+        <w:t>.navbar , .navbar-nav , .navbar-expand-sm / md / lg (for showing item horizontally)</w:t>
       </w:r>
     </w:p>
     <w:p>
@@ -121,13 +103,7 @@
         <w:rPr>
           <w:sz w:val="36"/>
         </w:rPr>
-        <w:t xml:space="preserve">- </w:t>
-      </w:r>
-      <w:r>
-        <w:rPr>
-          <w:sz w:val="36"/>
-        </w:rPr>
-        <w:t>.navbar-brand</w:t>
+        <w:t>- .navbar-brand</w:t>
       </w:r>
     </w:p>
     <w:p>
@@ -151,13 +127,7 @@
         <w:rPr>
           <w:sz w:val="36"/>
         </w:rPr>
-        <w:t xml:space="preserve"> .justify-content-center/satart/end </w:t>
-      </w:r>
-      <w:r>
-        <w:rPr>
-          <w:sz w:val="36"/>
-        </w:rPr>
-        <w:t>(for aligning all  navbar content), And .ms/me/m-auto (in the ul for aligning)</w:t>
+        <w:t xml:space="preserve"> .justify-content-center/satart/end (for aligning all  navbar content), And .ms/me/m-auto (in the ul for aligning)</w:t>
       </w:r>
     </w:p>
     <w:p>
@@ -186,17 +156,156 @@
     </w:p>
     <w:p>
       <w:pPr>
-        <w:pStyle w:val="TextBody"/>
-        <w:bidi w:val="0"/>
-        <w:jc w:val="left"/>
-        <w:rPr>
-          <w:sz w:val="36"/>
-        </w:rPr>
-      </w:pPr>
-      <w:r>
-        <w:rPr>
-          <w:sz w:val="36"/>
-        </w:rPr>
+        <w:pStyle w:val="Title"/>
+        <w:rPr/>
+      </w:pPr>
+      <w:hyperlink r:id="rId3">
+        <w:r>
+          <w:rPr>
+            <w:rStyle w:val="InternetLink"/>
+          </w:rPr>
+          <w:t>card</w:t>
+        </w:r>
+      </w:hyperlink>
+    </w:p>
+    <w:p>
+      <w:pPr>
+        <w:pStyle w:val="TextBody"/>
+        <w:rPr/>
+      </w:pPr>
+      <w:r>
+        <w:rPr>
+          <w:rFonts w:eastAsia="Noto Serif CJK SC" w:cs="Lohit Devanagari"/>
+          <w:b/>
+          <w:bCs/>
+          <w:color w:val="auto"/>
+          <w:kern w:val="2"/>
+          <w:sz w:val="36"/>
+          <w:szCs w:val="24"/>
+          <w:lang w:val="en-US" w:eastAsia="zh-CN" w:bidi="hi-IN"/>
+        </w:rPr>
+        <w:t>classes:-</w:t>
+      </w:r>
+      <w:r>
+        <w:rPr/>
+        <w:t xml:space="preserve"> </w:t>
+      </w:r>
+      <w:r>
+        <w:rPr>
+          <w:rFonts w:eastAsia="Noto Serif CJK SC" w:cs="Lohit Devanagari"/>
+          <w:color w:val="auto"/>
+          <w:kern w:val="2"/>
+          <w:sz w:val="36"/>
+          <w:szCs w:val="24"/>
+          <w:lang w:val="en-US" w:eastAsia="zh-CN" w:bidi="hi-IN"/>
+        </w:rPr>
+        <w:t>.card, .card-header</w:t>
+      </w:r>
+      <w:r>
+        <w:rPr/>
+        <w:t xml:space="preserve">, </w:t>
+      </w:r>
+      <w:r>
+        <w:rPr>
+          <w:rFonts w:eastAsia="Noto Serif CJK SC" w:cs="Lohit Devanagari"/>
+          <w:color w:val="auto"/>
+          <w:kern w:val="2"/>
+          <w:sz w:val="36"/>
+          <w:szCs w:val="24"/>
+          <w:lang w:val="en-US" w:eastAsia="zh-CN" w:bidi="hi-IN"/>
+        </w:rPr>
+        <w:t>.card-body, .card-footer, .card-title , .card-text , .card-img-top/bottom , .card-link .streched-link (for creating linkable card)</w:t>
+      </w:r>
+    </w:p>
+    <w:p>
+      <w:pPr>
+        <w:pStyle w:val="Title"/>
+        <w:rPr/>
+      </w:pPr>
+      <w:hyperlink r:id="rId4">
+        <w:r>
+          <w:rPr>
+            <w:rStyle w:val="InternetLink"/>
+          </w:rPr>
+          <w:t>table</w:t>
+        </w:r>
+      </w:hyperlink>
+    </w:p>
+    <w:p>
+      <w:pPr>
+        <w:pStyle w:val="TextBody"/>
+        <w:rPr/>
+      </w:pPr>
+      <w:r>
+        <w:rPr>
+          <w:rFonts w:eastAsia="Noto Serif CJK SC" w:cs="Lohit Devanagari"/>
+          <w:b/>
+          <w:bCs/>
+          <w:color w:val="auto"/>
+          <w:kern w:val="2"/>
+          <w:sz w:val="36"/>
+          <w:szCs w:val="24"/>
+          <w:lang w:val="en-US" w:eastAsia="zh-CN" w:bidi="hi-IN"/>
+        </w:rPr>
+        <w:t>classes:-</w:t>
+      </w:r>
+      <w:r>
+        <w:rPr/>
+        <w:t xml:space="preserve"> </w:t>
+      </w:r>
+      <w:r>
+        <w:rPr>
+          <w:rFonts w:eastAsia="Noto Serif CJK SC" w:cs="Lohit Devanagari"/>
+          <w:color w:val="auto"/>
+          <w:kern w:val="2"/>
+          <w:sz w:val="36"/>
+          <w:szCs w:val="24"/>
+          <w:lang w:val="en-US" w:eastAsia="zh-CN" w:bidi="hi-IN"/>
+        </w:rPr>
+        <w:t>.table , .table-bordered .table-hover, .</w:t>
+      </w:r>
+      <w:r>
+        <w:rPr>
+          <w:rFonts w:eastAsia="Noto Serif CJK SC" w:cs="Lohit Devanagari"/>
+          <w:b w:val="false"/>
+          <w:i w:val="false"/>
+          <w:caps w:val="false"/>
+          <w:smallCaps w:val="false"/>
+          <w:color w:val="auto"/>
+          <w:spacing w:val="0"/>
+          <w:kern w:val="2"/>
+          <w:sz w:val="36"/>
+          <w:szCs w:val="24"/>
+          <w:lang w:val="en-US" w:eastAsia="zh-CN" w:bidi="hi-IN"/>
+        </w:rPr>
+        <w:t xml:space="preserve">table-striped / </w:t>
+      </w:r>
+      <w:r>
+        <w:rPr>
+          <w:rFonts w:eastAsia="Noto Serif CJK SC" w:cs="Lohit Devanagari"/>
+          <w:b w:val="false"/>
+          <w:i w:val="false"/>
+          <w:caps w:val="false"/>
+          <w:smallCaps w:val="false"/>
+          <w:color w:val="auto"/>
+          <w:spacing w:val="0"/>
+          <w:kern w:val="2"/>
+          <w:sz w:val="36"/>
+          <w:szCs w:val="24"/>
+          <w:lang w:val="en-US" w:eastAsia="zh-CN" w:bidi="hi-IN"/>
+        </w:rPr>
+        <w:t>.table-striped-columns</w:t>
+      </w:r>
+      <w:r>
+        <w:rPr>
+          <w:rFonts w:eastAsia="Noto Serif CJK SC" w:cs="Lohit Devanagari"/>
+          <w:color w:val="auto"/>
+          <w:kern w:val="2"/>
+          <w:sz w:val="36"/>
+          <w:szCs w:val="24"/>
+          <w:lang w:val="en-US" w:eastAsia="zh-CN" w:bidi="hi-IN"/>
+        </w:rPr>
+        <w:t xml:space="preserve"> , .table-colorName</w:t>
       </w:r>
     </w:p>
     <w:p>
@@ -239,6 +348,7 @@
       <w:pgNumType w:fmt="decimal"/>
       <w:formProt w:val="false"/>
       <w:textDirection w:val="lrTb"/>
+      <w:docGrid w:type="default" w:linePitch="100" w:charSpace="0"/>
     </w:sectPr>
   </w:body>
 </w:document>
@@ -251,14 +361,13 @@
       <w:rPr>
         <w:rFonts w:ascii="Liberation Serif" w:hAnsi="Liberation Serif" w:eastAsia="Noto Serif CJK SC" w:cs="Lohit Devanagari"/>
         <w:kern w:val="2"/>
-        <w:sz w:val="24"/>
+        <w:sz w:val="20"/>
         <w:szCs w:val="24"/>
         <w:lang w:val="en-US" w:eastAsia="zh-CN" w:bidi="hi-IN"/>
       </w:rPr>
     </w:rPrDefault>
     <w:pPrDefault>
       <w:pPr>
-        <w:widowControl/>
         <w:suppressAutoHyphens w:val="true"/>
       </w:pPr>
     </w:pPrDefault>
@@ -268,7 +377,10 @@
     <w:qFormat/>
     <w:pPr>
       <w:widowControl/>
+      <w:suppressAutoHyphens w:val="true"/>
       <w:bidi w:val="0"/>
+      <w:spacing w:before="0" w:after="0"/>
+      <w:jc w:val="left"/>
     </w:pPr>
     <w:rPr>
       <w:rFonts w:ascii="Liberation Serif" w:hAnsi="Liberation Serif" w:eastAsia="Noto Serif CJK SC" w:cs="Lohit Devanagari"/>

</xml_diff>

<commit_message>
built my project by bootstrap
</commit_message>
<xml_diff>
--- a/bootstrap-5 note.docx
+++ b/bootstrap-5 note.docx
@@ -127,7 +127,19 @@
         <w:rPr>
           <w:sz w:val="36"/>
         </w:rPr>
-        <w:t xml:space="preserve"> .justify-content-center/satart/end (for aligning all  navbar content), And .ms/me/m-auto (in the ul for aligning)</w:t>
+        <w:t xml:space="preserve"> .justify-content-center/s</w:t>
+      </w:r>
+      <w:r>
+        <w:rPr>
+          <w:sz w:val="36"/>
+        </w:rPr>
+        <w:t>t</w:t>
+      </w:r>
+      <w:r>
+        <w:rPr>
+          <w:sz w:val="36"/>
+        </w:rPr>
+        <w:t>art/end (for aligning all  navbar content), And .ms/me/m-auto (in the ul for aligning)</w:t>
       </w:r>
     </w:p>
     <w:p>
@@ -278,23 +290,7 @@
           <w:szCs w:val="24"/>
           <w:lang w:val="en-US" w:eastAsia="zh-CN" w:bidi="hi-IN"/>
         </w:rPr>
-        <w:t xml:space="preserve">table-striped / </w:t>
-      </w:r>
-      <w:r>
-        <w:rPr>
-          <w:rFonts w:eastAsia="Noto Serif CJK SC" w:cs="Lohit Devanagari"/>
-          <w:b w:val="false"/>
-          <w:i w:val="false"/>
-          <w:caps w:val="false"/>
-          <w:smallCaps w:val="false"/>
-          <w:color w:val="auto"/>
-          <w:spacing w:val="0"/>
-          <w:kern w:val="2"/>
-          <w:sz w:val="36"/>
-          <w:szCs w:val="24"/>
-          <w:lang w:val="en-US" w:eastAsia="zh-CN" w:bidi="hi-IN"/>
-        </w:rPr>
-        <w:t>.table-striped-columns</w:t>
+        <w:t>table-striped / .table-striped-columns</w:t>
       </w:r>
       <w:r>
         <w:rPr>
@@ -310,25 +306,138 @@
     </w:p>
     <w:p>
       <w:pPr>
-        <w:pStyle w:val="TextBody"/>
-        <w:bidi w:val="0"/>
-        <w:jc w:val="left"/>
-        <w:rPr/>
-      </w:pPr>
-      <w:r>
-        <w:rPr/>
-      </w:r>
-    </w:p>
-    <w:p>
-      <w:pPr>
-        <w:pStyle w:val="TextBody"/>
-        <w:bidi w:val="0"/>
-        <w:jc w:val="left"/>
-        <w:rPr/>
-      </w:pPr>
-      <w:r>
-        <w:rPr/>
-      </w:r>
+        <w:pStyle w:val="Title"/>
+        <w:rPr/>
+      </w:pPr>
+      <w:hyperlink r:id="rId5">
+        <w:r>
+          <w:rPr>
+            <w:rStyle w:val="InternetLink"/>
+          </w:rPr>
+          <w:t>form</w:t>
+        </w:r>
+      </w:hyperlink>
+    </w:p>
+    <w:p>
+      <w:pPr>
+        <w:pStyle w:val="TextBody"/>
+        <w:rPr/>
+      </w:pPr>
+      <w:r>
+        <w:rPr>
+          <w:rFonts w:eastAsia="Noto Serif CJK SC" w:cs="Lohit Devanagari"/>
+          <w:b/>
+          <w:bCs/>
+          <w:color w:val="auto"/>
+          <w:kern w:val="2"/>
+          <w:sz w:val="36"/>
+          <w:szCs w:val="24"/>
+          <w:lang w:val="en-US" w:eastAsia="zh-CN" w:bidi="hi-IN"/>
+        </w:rPr>
+        <w:t>classes:-</w:t>
+      </w:r>
+      <w:r>
+        <w:rPr/>
+        <w:t xml:space="preserve"> </w:t>
+      </w:r>
+      <w:r>
+        <w:rPr>
+          <w:rFonts w:eastAsia="Noto Serif CJK SC" w:cs="Lohit Devanagari"/>
+          <w:color w:val="auto"/>
+          <w:kern w:val="2"/>
+          <w:sz w:val="36"/>
+          <w:szCs w:val="24"/>
+          <w:lang w:val="en-US" w:eastAsia="zh-CN" w:bidi="hi-IN"/>
+        </w:rPr>
+        <w:t>.</w:t>
+      </w:r>
+      <w:r>
+        <w:rPr>
+          <w:rFonts w:eastAsia="Noto Serif CJK SC" w:cs="Lohit Devanagari"/>
+          <w:color w:val="auto"/>
+          <w:kern w:val="2"/>
+          <w:sz w:val="36"/>
+          <w:szCs w:val="24"/>
+          <w:lang w:val="en-US" w:eastAsia="zh-CN" w:bidi="hi-IN"/>
+        </w:rPr>
+        <w:t>form-</w:t>
+      </w:r>
+      <w:r>
+        <w:rPr>
+          <w:rFonts w:eastAsia="Noto Serif CJK SC" w:cs="Lohit Devanagari"/>
+          <w:color w:val="auto"/>
+          <w:kern w:val="2"/>
+          <w:sz w:val="36"/>
+          <w:szCs w:val="24"/>
+          <w:lang w:val="en-US" w:eastAsia="zh-CN" w:bidi="hi-IN"/>
+        </w:rPr>
+        <w:t>label, .form-control, .form-text (for more information under the input), .form-check-label, .form-check-input</w:t>
+      </w:r>
+    </w:p>
+    <w:p>
+      <w:pPr>
+        <w:pStyle w:val="TextBody"/>
+        <w:rPr>
+          <w:rFonts w:ascii="Liberation Serif" w:hAnsi="Liberation Serif" w:eastAsia="Noto Serif CJK SC" w:cs="Lohit Devanagari"/>
+          <w:color w:val="auto"/>
+          <w:kern w:val="2"/>
+          <w:sz w:val="36"/>
+          <w:szCs w:val="24"/>
+          <w:lang w:val="en-US" w:eastAsia="zh-CN" w:bidi="hi-IN"/>
+        </w:rPr>
+      </w:pPr>
+      <w:r>
+        <w:rPr/>
+      </w:r>
+    </w:p>
+    <w:p>
+      <w:pPr>
+        <w:pStyle w:val="Title"/>
+        <w:rPr/>
+      </w:pPr>
+      <w:hyperlink r:id="rId6">
+        <w:r>
+          <w:rPr/>
+        </w:r>
+      </w:hyperlink>
+    </w:p>
+    <w:p>
+      <w:pPr>
+        <w:pStyle w:val="Title"/>
+        <w:rPr/>
+      </w:pPr>
+      <w:hyperlink r:id="rId7">
+        <w:r>
+          <w:rPr>
+            <w:rStyle w:val="InternetLink"/>
+            <w:rFonts w:eastAsia="Noto Sans CJK SC" w:cs="Lohit Devanagari"/>
+            <w:b/>
+            <w:bCs/>
+            <w:color w:val="000080"/>
+            <w:kern w:val="2"/>
+            <w:sz w:val="56"/>
+            <w:szCs w:val="56"/>
+            <w:u w:val="single"/>
+            <w:lang w:val="zxx" w:eastAsia="zxx" w:bidi="zxx"/>
+          </w:rPr>
+          <w:t>c</w:t>
+        </w:r>
+        <w:r>
+          <w:rPr>
+            <w:rStyle w:val="InternetLink"/>
+            <w:rFonts w:eastAsia="Noto Sans CJK SC" w:cs="Lohit Devanagari"/>
+            <w:b/>
+            <w:bCs/>
+            <w:color w:val="000080"/>
+            <w:kern w:val="2"/>
+            <w:sz w:val="56"/>
+            <w:szCs w:val="56"/>
+            <w:u w:val="single"/>
+            <w:lang w:val="zxx" w:eastAsia="zxx" w:bidi="zxx"/>
+          </w:rPr>
+          <w:t>arousel</w:t>
+        </w:r>
+      </w:hyperlink>
     </w:p>
     <w:p>
       <w:pPr>
@@ -338,7 +447,78 @@
         <w:rPr/>
       </w:pPr>
       <w:r>
-        <w:rPr/>
+        <w:rPr>
+          <w:rFonts w:eastAsia="Noto Serif CJK SC" w:cs="Lohit Devanagari"/>
+          <w:b/>
+          <w:bCs/>
+          <w:color w:val="auto"/>
+          <w:kern w:val="2"/>
+          <w:sz w:val="36"/>
+          <w:szCs w:val="24"/>
+          <w:lang w:val="en-US" w:eastAsia="zh-CN" w:bidi="hi-IN"/>
+        </w:rPr>
+        <w:t>c</w:t>
+      </w:r>
+      <w:r>
+        <w:rPr>
+          <w:rFonts w:eastAsia="Noto Serif CJK SC" w:cs="Lohit Devanagari"/>
+          <w:b/>
+          <w:bCs/>
+          <w:color w:val="auto"/>
+          <w:kern w:val="2"/>
+          <w:sz w:val="36"/>
+          <w:szCs w:val="24"/>
+          <w:lang w:val="en-US" w:eastAsia="zh-CN" w:bidi="hi-IN"/>
+        </w:rPr>
+        <w:t>lasses:-</w:t>
+      </w:r>
+      <w:r>
+        <w:rPr/>
+        <w:t xml:space="preserve"> .</w:t>
+      </w:r>
+      <w:r>
+        <w:rPr>
+          <w:rFonts w:eastAsia="Noto Serif CJK SC" w:cs="Lohit Devanagari"/>
+          <w:color w:val="auto"/>
+          <w:kern w:val="2"/>
+          <w:sz w:val="36"/>
+          <w:szCs w:val="24"/>
+          <w:lang w:val="en-US" w:eastAsia="zh-CN" w:bidi="hi-IN"/>
+        </w:rPr>
+        <w:t xml:space="preserve">carousel , data-bs-ride=”carousel” (for sliding), </w:t>
+      </w:r>
+      <w:r>
+        <w:rPr>
+          <w:rFonts w:eastAsia="Noto Serif CJK SC" w:cs="Lohit Devanagari"/>
+          <w:color w:val="auto"/>
+          <w:kern w:val="2"/>
+          <w:sz w:val="36"/>
+          <w:szCs w:val="24"/>
+          <w:lang w:val="en-US" w:eastAsia="zh-CN" w:bidi="hi-IN"/>
+        </w:rPr>
+        <w:t>slide</w:t>
+      </w:r>
+      <w:r>
+        <w:rPr>
+          <w:rFonts w:eastAsia="Noto Serif CJK SC" w:cs="Lohit Devanagari"/>
+          <w:color w:val="auto"/>
+          <w:kern w:val="2"/>
+          <w:sz w:val="36"/>
+          <w:szCs w:val="24"/>
+          <w:lang w:val="en-US" w:eastAsia="zh-CN" w:bidi="hi-IN"/>
+        </w:rPr>
+        <w:t xml:space="preserve"> </w:t>
+      </w:r>
+      <w:r>
+        <w:rPr>
+          <w:rFonts w:eastAsia="Noto Serif CJK SC" w:cs="Lohit Devanagari"/>
+          <w:color w:val="auto"/>
+          <w:kern w:val="2"/>
+          <w:sz w:val="36"/>
+          <w:szCs w:val="24"/>
+          <w:lang w:val="en-US" w:eastAsia="zh-CN" w:bidi="hi-IN"/>
+        </w:rPr>
+        <w:t>.carousel-inner &gt; .carousel-item , .active , .data-interval (for setting timing) , .data-pause (for stoping slide when hover),</w:t>
       </w:r>
     </w:p>
     <w:sectPr>

</xml_diff>

<commit_message>
i have completed bootstrap
</commit_message>
<xml_diff>
--- a/bootstrap-5 note.docx
+++ b/bootstrap-5 note.docx
@@ -127,19 +127,7 @@
         <w:rPr>
           <w:sz w:val="36"/>
         </w:rPr>
-        <w:t xml:space="preserve"> .justify-content-center/s</w:t>
-      </w:r>
-      <w:r>
-        <w:rPr>
-          <w:sz w:val="36"/>
-        </w:rPr>
-        <w:t>t</w:t>
-      </w:r>
-      <w:r>
-        <w:rPr>
-          <w:sz w:val="36"/>
-        </w:rPr>
-        <w:t>art/end (for aligning all  navbar content), And .ms/me/m-auto (in the ul for aligning)</w:t>
+        <w:t xml:space="preserve"> .justify-content-center/start/end (for aligning all  navbar content), And .ms/me/m-auto (in the ul for aligning)</w:t>
       </w:r>
     </w:p>
     <w:p>
@@ -290,7 +278,23 @@
           <w:szCs w:val="24"/>
           <w:lang w:val="en-US" w:eastAsia="zh-CN" w:bidi="hi-IN"/>
         </w:rPr>
-        <w:t>table-striped / .table-striped-columns</w:t>
+        <w:t xml:space="preserve">table-striped / .table-striped-columns </w:t>
+      </w:r>
+      <w:r>
+        <w:rPr>
+          <w:rFonts w:eastAsia="Noto Serif CJK SC" w:cs="Lohit Devanagari"/>
+          <w:b w:val="false"/>
+          <w:i w:val="false"/>
+          <w:caps w:val="false"/>
+          <w:smallCaps w:val="false"/>
+          <w:color w:val="auto"/>
+          <w:spacing w:val="0"/>
+          <w:kern w:val="2"/>
+          <w:sz w:val="36"/>
+          <w:szCs w:val="24"/>
+          <w:lang w:val="en-US" w:eastAsia="zh-CN" w:bidi="hi-IN"/>
+        </w:rPr>
+        <w:t>(for styling odd row or column)</w:t>
       </w:r>
       <w:r>
         <w:rPr>
@@ -349,29 +353,29 @@
           <w:szCs w:val="24"/>
           <w:lang w:val="en-US" w:eastAsia="zh-CN" w:bidi="hi-IN"/>
         </w:rPr>
-        <w:t>.</w:t>
-      </w:r>
-      <w:r>
-        <w:rPr>
-          <w:rFonts w:eastAsia="Noto Serif CJK SC" w:cs="Lohit Devanagari"/>
-          <w:color w:val="auto"/>
-          <w:kern w:val="2"/>
-          <w:sz w:val="36"/>
-          <w:szCs w:val="24"/>
-          <w:lang w:val="en-US" w:eastAsia="zh-CN" w:bidi="hi-IN"/>
-        </w:rPr>
-        <w:t>form-</w:t>
-      </w:r>
-      <w:r>
-        <w:rPr>
-          <w:rFonts w:eastAsia="Noto Serif CJK SC" w:cs="Lohit Devanagari"/>
-          <w:color w:val="auto"/>
-          <w:kern w:val="2"/>
-          <w:sz w:val="36"/>
-          <w:szCs w:val="24"/>
-          <w:lang w:val="en-US" w:eastAsia="zh-CN" w:bidi="hi-IN"/>
-        </w:rPr>
-        <w:t>label, .form-control, .form-text (for more information under the input), .form-check-label, .form-check-input</w:t>
+        <w:t xml:space="preserve">.form-label, .form-control, .form-text (for more information </w:t>
+      </w:r>
+      <w:r>
+        <w:rPr>
+          <w:rFonts w:eastAsia="Noto Serif CJK SC" w:cs="Lohit Devanagari"/>
+          <w:color w:val="auto"/>
+          <w:kern w:val="2"/>
+          <w:sz w:val="36"/>
+          <w:szCs w:val="24"/>
+          <w:lang w:val="en-US" w:eastAsia="zh-CN" w:bidi="hi-IN"/>
+        </w:rPr>
+        <w:t>below</w:t>
+      </w:r>
+      <w:r>
+        <w:rPr>
+          <w:rFonts w:eastAsia="Noto Serif CJK SC" w:cs="Lohit Devanagari"/>
+          <w:color w:val="auto"/>
+          <w:kern w:val="2"/>
+          <w:sz w:val="36"/>
+          <w:szCs w:val="24"/>
+          <w:lang w:val="en-US" w:eastAsia="zh-CN" w:bidi="hi-IN"/>
+        </w:rPr>
+        <w:t xml:space="preserve"> the input), .form-check-label, .form-check-input</w:t>
       </w:r>
     </w:p>
     <w:p>
@@ -387,7 +391,14 @@
         </w:rPr>
       </w:pPr>
       <w:r>
-        <w:rPr/>
+        <w:rPr>
+          <w:rFonts w:eastAsia="Noto Serif CJK SC" w:cs="Lohit Devanagari"/>
+          <w:color w:val="auto"/>
+          <w:kern w:val="2"/>
+          <w:sz w:val="36"/>
+          <w:szCs w:val="24"/>
+          <w:lang w:val="en-US" w:eastAsia="zh-CN" w:bidi="hi-IN"/>
+        </w:rPr>
       </w:r>
     </w:p>
     <w:p>
@@ -395,18 +406,16 @@
         <w:pStyle w:val="Title"/>
         <w:rPr/>
       </w:pPr>
+      <w:r>
+        <w:rPr/>
+      </w:r>
+    </w:p>
+    <w:p>
+      <w:pPr>
+        <w:pStyle w:val="Title"/>
+        <w:rPr/>
+      </w:pPr>
       <w:hyperlink r:id="rId6">
-        <w:r>
-          <w:rPr/>
-        </w:r>
-      </w:hyperlink>
-    </w:p>
-    <w:p>
-      <w:pPr>
-        <w:pStyle w:val="Title"/>
-        <w:rPr/>
-      </w:pPr>
-      <w:hyperlink r:id="rId7">
         <w:r>
           <w:rPr>
             <w:rStyle w:val="InternetLink"/>
@@ -420,12 +429,98 @@
             <w:u w:val="single"/>
             <w:lang w:val="zxx" w:eastAsia="zxx" w:bidi="zxx"/>
           </w:rPr>
-          <w:t>c</w:t>
+          <w:t>carousel</w:t>
         </w:r>
+      </w:hyperlink>
+    </w:p>
+    <w:p>
+      <w:pPr>
+        <w:pStyle w:val="Normal"/>
+        <w:bidi w:val="0"/>
+        <w:jc w:val="left"/>
+        <w:rPr/>
+      </w:pPr>
+      <w:r>
+        <w:rPr>
+          <w:rFonts w:eastAsia="Noto Serif CJK SC" w:cs="Lohit Devanagari"/>
+          <w:b/>
+          <w:bCs/>
+          <w:color w:val="auto"/>
+          <w:kern w:val="2"/>
+          <w:sz w:val="36"/>
+          <w:szCs w:val="24"/>
+          <w:lang w:val="en-US" w:eastAsia="zh-CN" w:bidi="hi-IN"/>
+        </w:rPr>
+        <w:t>classes:-</w:t>
+      </w:r>
+      <w:r>
+        <w:rPr/>
+        <w:t xml:space="preserve"> .</w:t>
+      </w:r>
+      <w:r>
+        <w:rPr>
+          <w:rFonts w:eastAsia="Noto Serif CJK SC" w:cs="Lohit Devanagari"/>
+          <w:color w:val="auto"/>
+          <w:kern w:val="2"/>
+          <w:sz w:val="36"/>
+          <w:szCs w:val="24"/>
+          <w:lang w:val="en-US" w:eastAsia="zh-CN" w:bidi="hi-IN"/>
+        </w:rPr>
+        <w:t xml:space="preserve">carousel , data-bs-ride=”carousel” (for sliding), slide .data-interval (for setting timing) , .data-pause (for stoping slide when hover), </w:t>
+      </w:r>
+      <w:r>
+        <w:rPr>
+          <w:rFonts w:eastAsia="Noto Serif CJK SC" w:cs="Lohit Devanagari"/>
+          <w:color w:val="auto"/>
+          <w:kern w:val="2"/>
+          <w:sz w:val="36"/>
+          <w:szCs w:val="24"/>
+          <w:lang w:val="en-US" w:eastAsia="zh-CN" w:bidi="hi-IN"/>
+        </w:rPr>
+        <w:t>&gt;</w:t>
+      </w:r>
+      <w:r>
+        <w:rPr>
+          <w:rFonts w:eastAsia="Noto Serif CJK SC" w:cs="Lohit Devanagari"/>
+          <w:color w:val="auto"/>
+          <w:kern w:val="2"/>
+          <w:sz w:val="36"/>
+          <w:szCs w:val="24"/>
+          <w:lang w:val="en-US" w:eastAsia="zh-CN" w:bidi="hi-IN"/>
+        </w:rPr>
+        <w:t xml:space="preserve"> .carousel-inner &gt; .carousel-item , .active </w:t>
+      </w:r>
+    </w:p>
+    <w:p>
+      <w:pPr>
+        <w:pStyle w:val="Normal"/>
+        <w:bidi w:val="0"/>
+        <w:jc w:val="left"/>
+        <w:rPr>
+          <w:rFonts w:eastAsia="Noto Serif CJK SC" w:cs="Lohit Devanagari"/>
+          <w:color w:val="auto"/>
+          <w:kern w:val="2"/>
+          <w:sz w:val="36"/>
+          <w:szCs w:val="24"/>
+          <w:lang w:val="en-US" w:eastAsia="zh-CN" w:bidi="hi-IN"/>
+        </w:rPr>
+      </w:pPr>
+      <w:r>
+        <w:rPr/>
+      </w:r>
+    </w:p>
+    <w:p>
+      <w:pPr>
+        <w:pStyle w:val="Normal"/>
+        <w:bidi w:val="0"/>
+        <w:jc w:val="center"/>
+        <w:rPr/>
+      </w:pPr>
+      <w:hyperlink r:id="rId7">
         <w:r>
           <w:rPr>
             <w:rStyle w:val="InternetLink"/>
-            <w:rFonts w:eastAsia="Noto Sans CJK SC" w:cs="Lohit Devanagari"/>
+            <w:rFonts w:eastAsia="Noto Sans CJK SC" w:cs="Lohit Devanagari" w:ascii="Liberation Sans" w:hAnsi="Liberation Sans"/>
             <w:b/>
             <w:bCs/>
             <w:color w:val="000080"/>
@@ -435,9 +530,20 @@
             <w:u w:val="single"/>
             <w:lang w:val="zxx" w:eastAsia="zxx" w:bidi="zxx"/>
           </w:rPr>
-          <w:t>arousel</w:t>
+          <w:t>badge , tool-tip , progress</w:t>
         </w:r>
       </w:hyperlink>
+      <w:r>
+        <w:rPr>
+          <w:rFonts w:eastAsia="Noto Serif CJK SC" w:cs="Lohit Devanagari"/>
+          <w:color w:val="auto"/>
+          <w:kern w:val="2"/>
+          <w:sz w:val="36"/>
+          <w:szCs w:val="24"/>
+          <w:lang w:val="en-US" w:eastAsia="zh-CN" w:bidi="hi-IN"/>
+        </w:rPr>
+        <w:t xml:space="preserve"> </w:t>
+      </w:r>
     </w:p>
     <w:p>
       <w:pPr>
@@ -449,76 +555,24 @@
       <w:r>
         <w:rPr>
           <w:rFonts w:eastAsia="Noto Serif CJK SC" w:cs="Lohit Devanagari"/>
-          <w:b/>
-          <w:bCs/>
-          <w:color w:val="auto"/>
-          <w:kern w:val="2"/>
-          <w:sz w:val="36"/>
-          <w:szCs w:val="24"/>
-          <w:lang w:val="en-US" w:eastAsia="zh-CN" w:bidi="hi-IN"/>
-        </w:rPr>
-        <w:t>c</w:t>
-      </w:r>
-      <w:r>
-        <w:rPr>
-          <w:rFonts w:eastAsia="Noto Serif CJK SC" w:cs="Lohit Devanagari"/>
-          <w:b/>
-          <w:bCs/>
-          <w:color w:val="auto"/>
-          <w:kern w:val="2"/>
-          <w:sz w:val="36"/>
-          <w:szCs w:val="24"/>
-          <w:lang w:val="en-US" w:eastAsia="zh-CN" w:bidi="hi-IN"/>
-        </w:rPr>
-        <w:t>lasses:-</w:t>
-      </w:r>
-      <w:r>
-        <w:rPr/>
-        <w:t xml:space="preserve"> .</w:t>
-      </w:r>
-      <w:r>
-        <w:rPr>
-          <w:rFonts w:eastAsia="Noto Serif CJK SC" w:cs="Lohit Devanagari"/>
-          <w:color w:val="auto"/>
-          <w:kern w:val="2"/>
-          <w:sz w:val="36"/>
-          <w:szCs w:val="24"/>
-          <w:lang w:val="en-US" w:eastAsia="zh-CN" w:bidi="hi-IN"/>
-        </w:rPr>
-        <w:t xml:space="preserve">carousel , data-bs-ride=”carousel” (for sliding), </w:t>
-      </w:r>
-      <w:r>
-        <w:rPr>
-          <w:rFonts w:eastAsia="Noto Serif CJK SC" w:cs="Lohit Devanagari"/>
-          <w:color w:val="auto"/>
-          <w:kern w:val="2"/>
-          <w:sz w:val="36"/>
-          <w:szCs w:val="24"/>
-          <w:lang w:val="en-US" w:eastAsia="zh-CN" w:bidi="hi-IN"/>
-        </w:rPr>
-        <w:t>slide</w:t>
-      </w:r>
-      <w:r>
-        <w:rPr>
-          <w:rFonts w:eastAsia="Noto Serif CJK SC" w:cs="Lohit Devanagari"/>
-          <w:color w:val="auto"/>
-          <w:kern w:val="2"/>
-          <w:sz w:val="36"/>
-          <w:szCs w:val="24"/>
-          <w:lang w:val="en-US" w:eastAsia="zh-CN" w:bidi="hi-IN"/>
-        </w:rPr>
-        <w:t xml:space="preserve"> </w:t>
-      </w:r>
-      <w:r>
-        <w:rPr>
-          <w:rFonts w:eastAsia="Noto Serif CJK SC" w:cs="Lohit Devanagari"/>
-          <w:color w:val="auto"/>
-          <w:kern w:val="2"/>
-          <w:sz w:val="36"/>
-          <w:szCs w:val="24"/>
-          <w:lang w:val="en-US" w:eastAsia="zh-CN" w:bidi="hi-IN"/>
-        </w:rPr>
-        <w:t>.carousel-inner &gt; .carousel-item , .active , .data-interval (for setting timing) , .data-pause (for stoping slide when hover),</w:t>
+          <w:color w:val="auto"/>
+          <w:kern w:val="2"/>
+          <w:sz w:val="36"/>
+          <w:szCs w:val="24"/>
+          <w:lang w:val="en-US" w:eastAsia="zh-CN" w:bidi="hi-IN"/>
+        </w:rPr>
+        <w:t>classes:- .badge , .</w:t>
+      </w:r>
+      <w:r>
+        <w:rPr>
+          <w:rFonts w:eastAsia="Noto Serif CJK SC" w:cs="Lohit Devanagari"/>
+          <w:color w:val="auto"/>
+          <w:kern w:val="2"/>
+          <w:sz w:val="36"/>
+          <w:szCs w:val="24"/>
+          <w:lang w:val="en-US" w:eastAsia="zh-CN" w:bidi="hi-IN"/>
+        </w:rPr>
+        <w:t>progress , .progress-bar ,</w:t>
       </w:r>
     </w:p>
     <w:sectPr>

</xml_diff>